<commit_message>
update analysis plan - word docx
</commit_message>
<xml_diff>
--- a/Analysis plan_2022-05-05.docx
+++ b/Analysis plan_2022-05-05.docx
@@ -113,6 +113,7 @@
         </w:rPr>
         <w:t xml:space="preserve">, </w:t>
       </w:r>
+      <w:proofErr w:type="spellStart"/>
       <w:r>
         <w:rPr>
           <w:rFonts w:ascii="Arial" w:hAnsi="Arial"/>
@@ -120,8 +121,9 @@
           <w:sz w:val="28"/>
           <w:szCs w:val="22"/>
         </w:rPr>
-        <w:t xml:space="preserve">NeuroCHARGE </w:t>
-      </w:r>
+        <w:t>NeuroCHARGE</w:t>
+      </w:r>
+      <w:proofErr w:type="spellEnd"/>
       <w:r>
         <w:rPr>
           <w:rFonts w:ascii="Arial" w:hAnsi="Arial"/>
@@ -129,7 +131,7 @@
           <w:sz w:val="28"/>
           <w:szCs w:val="22"/>
         </w:rPr>
-        <w:t>C</w:t>
+        <w:t xml:space="preserve"> </w:t>
       </w:r>
       <w:r>
         <w:rPr>
@@ -138,6 +140,15 @@
           <w:sz w:val="28"/>
           <w:szCs w:val="22"/>
         </w:rPr>
+        <w:t>C</w:t>
+      </w:r>
+      <w:r>
+        <w:rPr>
+          <w:rFonts w:ascii="Arial" w:hAnsi="Arial"/>
+          <w:b/>
+          <w:sz w:val="28"/>
+          <w:szCs w:val="22"/>
+        </w:rPr>
         <w:t>onsortium</w:t>
       </w:r>
     </w:p>
@@ -255,6 +266,7 @@
           <w:lang w:val="en-US"/>
         </w:rPr>
       </w:pPr>
+      <w:proofErr w:type="spellStart"/>
       <w:r>
         <w:rPr>
           <w:rFonts w:ascii="Arial" w:hAnsi="Arial" w:cs="Times Roman"/>
@@ -264,7 +276,43 @@
           <w:szCs w:val="20"/>
           <w:lang w:val="en-US"/>
         </w:rPr>
-        <w:t>Zdenka Pausova (zdenka.pausova@sickkids.ca)</w:t>
+        <w:t>Zdenka</w:t>
+      </w:r>
+      <w:proofErr w:type="spellEnd"/>
+      <w:r>
+        <w:rPr>
+          <w:rFonts w:ascii="Arial" w:hAnsi="Arial" w:cs="Times Roman"/>
+          <w:bCs/>
+          <w:color w:val="000000"/>
+          <w:sz w:val="20"/>
+          <w:szCs w:val="20"/>
+          <w:lang w:val="en-US"/>
+        </w:rPr>
+        <w:t xml:space="preserve"> </w:t>
+      </w:r>
+      <w:proofErr w:type="spellStart"/>
+      <w:r>
+        <w:rPr>
+          <w:rFonts w:ascii="Arial" w:hAnsi="Arial" w:cs="Times Roman"/>
+          <w:bCs/>
+          <w:color w:val="000000"/>
+          <w:sz w:val="20"/>
+          <w:szCs w:val="20"/>
+          <w:lang w:val="en-US"/>
+        </w:rPr>
+        <w:t>Pausova</w:t>
+      </w:r>
+      <w:proofErr w:type="spellEnd"/>
+      <w:r>
+        <w:rPr>
+          <w:rFonts w:ascii="Arial" w:hAnsi="Arial" w:cs="Times Roman"/>
+          <w:bCs/>
+          <w:color w:val="000000"/>
+          <w:sz w:val="20"/>
+          <w:szCs w:val="20"/>
+          <w:lang w:val="en-US"/>
+        </w:rPr>
+        <w:t xml:space="preserve"> (zdenka.pausova@sickkids.ca)</w:t>
       </w:r>
     </w:p>
     <w:p>
@@ -1307,7 +1355,29 @@
           <w:szCs w:val="22"/>
           <w:highlight w:val="yellow"/>
         </w:rPr>
-        <w:t>in the 34 FreeSurfur-parcellated regions</w:t>
+        <w:t xml:space="preserve">in the 34 </w:t>
+      </w:r>
+      <w:proofErr w:type="spellStart"/>
+      <w:r>
+        <w:rPr>
+          <w:rFonts w:ascii="Arial" w:hAnsi="Arial"/>
+          <w:color w:val="000000" w:themeColor="text1"/>
+          <w:sz w:val="22"/>
+          <w:szCs w:val="22"/>
+          <w:highlight w:val="yellow"/>
+        </w:rPr>
+        <w:t>FreeSurfur</w:t>
+      </w:r>
+      <w:proofErr w:type="spellEnd"/>
+      <w:r>
+        <w:rPr>
+          <w:rFonts w:ascii="Arial" w:hAnsi="Arial"/>
+          <w:color w:val="000000" w:themeColor="text1"/>
+          <w:sz w:val="22"/>
+          <w:szCs w:val="22"/>
+          <w:highlight w:val="yellow"/>
+        </w:rPr>
+        <w:t>-parcellated regions</w:t>
       </w:r>
       <w:r>
         <w:rPr>
@@ -2143,6 +2213,7 @@
         </w:rPr>
         <w:t xml:space="preserve"> </w:t>
       </w:r>
+      <w:proofErr w:type="gramStart"/>
       <w:r>
         <w:rPr>
           <w:rFonts w:ascii="Arial" w:hAnsi="Arial"/>
@@ -2157,7 +2228,16 @@
           <w:sz w:val="22"/>
           <w:szCs w:val="22"/>
         </w:rPr>
-        <w:t>(insular CT)</w:t>
+        <w:t>(</w:t>
+      </w:r>
+      <w:proofErr w:type="gramEnd"/>
+      <w:r>
+        <w:rPr>
+          <w:rFonts w:ascii="Arial" w:hAnsi="Arial"/>
+          <w:sz w:val="22"/>
+          <w:szCs w:val="22"/>
+        </w:rPr>
+        <w:t>insular CT)</w:t>
       </w:r>
       <w:r>
         <w:rPr>
@@ -2658,6 +2738,7 @@
         </w:rPr>
         <w:t>‘</w:t>
       </w:r>
+      <w:proofErr w:type="spellStart"/>
       <w:r>
         <w:rPr>
           <w:rFonts w:ascii="Arial" w:hAnsi="Arial"/>
@@ -2667,6 +2748,7 @@
         </w:rPr>
         <w:t>files_for_GWAS</w:t>
       </w:r>
+      <w:proofErr w:type="spellEnd"/>
       <w:r>
         <w:rPr>
           <w:rFonts w:ascii="Arial" w:hAnsi="Arial"/>
@@ -2749,7 +2831,31 @@
           <w:sz w:val="22"/>
           <w:szCs w:val="22"/>
         </w:rPr>
-        <w:t xml:space="preserve">age + age2 + sex + </w:t>
+        <w:t>A</w:t>
+      </w:r>
+      <w:r>
+        <w:rPr>
+          <w:rFonts w:ascii="Arial" w:hAnsi="Arial"/>
+          <w:sz w:val="22"/>
+          <w:szCs w:val="22"/>
+        </w:rPr>
+        <w:t xml:space="preserve">ge + </w:t>
+      </w:r>
+      <w:r>
+        <w:rPr>
+          <w:rFonts w:ascii="Arial" w:hAnsi="Arial"/>
+          <w:sz w:val="22"/>
+          <w:szCs w:val="22"/>
+        </w:rPr>
+        <w:t>A</w:t>
+      </w:r>
+      <w:r>
+        <w:rPr>
+          <w:rFonts w:ascii="Arial" w:hAnsi="Arial"/>
+          <w:sz w:val="22"/>
+          <w:szCs w:val="22"/>
+        </w:rPr>
+        <w:t xml:space="preserve">ge2 + sex + </w:t>
       </w:r>
       <w:r>
         <w:rPr>
@@ -3025,7 +3131,25 @@
                 <w:sz w:val="20"/>
                 <w:szCs w:val="20"/>
               </w:rPr>
-              <w:t>The dbSNP or 1000 Genome Project ID number</w:t>
+              <w:t xml:space="preserve">The </w:t>
+            </w:r>
+            <w:proofErr w:type="spellStart"/>
+            <w:r>
+              <w:rPr>
+                <w:rFonts w:ascii="Arial" w:hAnsi="Arial" w:cs="Arial"/>
+                <w:sz w:val="20"/>
+                <w:szCs w:val="20"/>
+              </w:rPr>
+              <w:t>dbSNP</w:t>
+            </w:r>
+            <w:proofErr w:type="spellEnd"/>
+            <w:r>
+              <w:rPr>
+                <w:rFonts w:ascii="Arial" w:hAnsi="Arial" w:cs="Arial"/>
+                <w:sz w:val="20"/>
+                <w:szCs w:val="20"/>
+              </w:rPr>
+              <w:t xml:space="preserve"> or 1000 Genome Project ID number</w:t>
             </w:r>
           </w:p>
         </w:tc>
@@ -3820,6 +3944,25 @@
     </w:p>
     <w:p>
       <w:pPr>
+        <w:rPr>
+          <w:rFonts w:ascii="Arial" w:hAnsi="Arial"/>
+          <w:b/>
+          <w:sz w:val="22"/>
+          <w:szCs w:val="22"/>
+        </w:rPr>
+      </w:pPr>
+      <w:r>
+        <w:rPr>
+          <w:rFonts w:ascii="Arial" w:hAnsi="Arial"/>
+          <w:b/>
+          <w:sz w:val="22"/>
+          <w:szCs w:val="22"/>
+        </w:rPr>
+        <w:br w:type="page"/>
+      </w:r>
+    </w:p>
+    <w:p>
+      <w:pPr>
         <w:widowControl w:val="0"/>
         <w:autoSpaceDE w:val="0"/>
         <w:autoSpaceDN w:val="0"/>
@@ -3834,6 +3977,7 @@
           <w:sz w:val="22"/>
           <w:szCs w:val="22"/>
         </w:rPr>
+        <w:lastRenderedPageBreak/>
         <w:t xml:space="preserve">Study </w:t>
       </w:r>
       <w:r>
@@ -3890,7 +4034,6 @@
           <w:highlight w:val="yellow"/>
           <w:lang w:val="en-US"/>
         </w:rPr>
-        <w:lastRenderedPageBreak/>
         <w:t xml:space="preserve">Please </w:t>
       </w:r>
       <w:r>
@@ -4595,7 +4738,25 @@
                 <w:sz w:val="20"/>
                 <w:szCs w:val="20"/>
               </w:rPr>
-              <w:t>Hypertension, n(%)</w:t>
+              <w:t xml:space="preserve">Hypertension, </w:t>
+            </w:r>
+            <w:proofErr w:type="gramStart"/>
+            <w:r>
+              <w:rPr>
+                <w:rFonts w:ascii="Arial" w:hAnsi="Arial" w:cs="Arial"/>
+                <w:sz w:val="20"/>
+                <w:szCs w:val="20"/>
+              </w:rPr>
+              <w:t>n(</w:t>
+            </w:r>
+            <w:proofErr w:type="gramEnd"/>
+            <w:r>
+              <w:rPr>
+                <w:rFonts w:ascii="Arial" w:hAnsi="Arial" w:cs="Arial"/>
+                <w:sz w:val="20"/>
+                <w:szCs w:val="20"/>
+              </w:rPr>
+              <w:t>%)</w:t>
             </w:r>
           </w:p>
         </w:tc>
@@ -5877,6 +6038,7 @@
           <w:sz w:val="22"/>
           <w:szCs w:val="22"/>
         </w:rPr>
+        <w:lastRenderedPageBreak/>
         <w:t xml:space="preserve">If you have any questions </w:t>
       </w:r>
       <w:r>
@@ -6865,6 +7027,7 @@
         </w:rPr>
         <w:t xml:space="preserve">the </w:t>
       </w:r>
+      <w:proofErr w:type="spellStart"/>
       <w:r>
         <w:rPr>
           <w:rFonts w:ascii="Arial" w:hAnsi="Arial" w:cs="Times Roman"/>
@@ -6878,6 +7041,7 @@
         <w:t>dropbox</w:t>
       </w:r>
       <w:commentRangeEnd w:id="10"/>
+      <w:proofErr w:type="spellEnd"/>
       <w:r>
         <w:rPr>
           <w:rStyle w:val="CommentReference"/>
@@ -6938,8 +7102,21 @@
           <w:szCs w:val="22"/>
           <w:lang w:val="en-US"/>
         </w:rPr>
-        <w:t xml:space="preserve"> (please see  ‘</w:t>
-      </w:r>
+        <w:t xml:space="preserve"> (please </w:t>
+      </w:r>
+      <w:proofErr w:type="gramStart"/>
+      <w:r>
+        <w:rPr>
+          <w:rFonts w:ascii="Arial" w:hAnsi="Arial" w:cs="Times Roman"/>
+          <w:bCs/>
+          <w:color w:val="000000"/>
+          <w:sz w:val="22"/>
+          <w:szCs w:val="22"/>
+          <w:lang w:val="en-US"/>
+        </w:rPr>
+        <w:t>see  ‘</w:t>
+      </w:r>
+      <w:proofErr w:type="gramEnd"/>
       <w:r>
         <w:rPr>
           <w:rFonts w:ascii="Arial" w:hAnsi="Arial" w:cs="Times Roman"/>
@@ -7312,7 +7489,31 @@
           <w:szCs w:val="22"/>
           <w:lang w:val="en-US"/>
         </w:rPr>
-        <w:t>averaged between the left and the right hemispheres in 34 FreeSurfer-parcellated regions</w:t>
+        <w:t xml:space="preserve">averaged between the left and the right hemispheres in 34 </w:t>
+      </w:r>
+      <w:proofErr w:type="spellStart"/>
+      <w:r>
+        <w:rPr>
+          <w:rFonts w:ascii="Arial" w:hAnsi="Arial" w:cs="Times Roman"/>
+          <w:bCs/>
+          <w:color w:val="000000"/>
+          <w:sz w:val="22"/>
+          <w:szCs w:val="22"/>
+          <w:lang w:val="en-US"/>
+        </w:rPr>
+        <w:t>FreeSurfer</w:t>
+      </w:r>
+      <w:proofErr w:type="spellEnd"/>
+      <w:r>
+        <w:rPr>
+          <w:rFonts w:ascii="Arial" w:hAnsi="Arial" w:cs="Times Roman"/>
+          <w:bCs/>
+          <w:color w:val="000000"/>
+          <w:sz w:val="22"/>
+          <w:szCs w:val="22"/>
+          <w:lang w:val="en-US"/>
+        </w:rPr>
+        <w:t>-parcellated regions</w:t>
       </w:r>
       <w:r>
         <w:rPr>
@@ -8532,9 +8733,22 @@
           <w:szCs w:val="22"/>
           <w:lang w:val="en-US"/>
         </w:rPr>
-        <w:t>Source after editting</w:t>
+        <w:t xml:space="preserve">Source after </w:t>
+      </w:r>
+      <w:proofErr w:type="spellStart"/>
+      <w:r>
+        <w:rPr>
+          <w:rFonts w:ascii="Arial" w:hAnsi="Arial" w:cs="Times Roman"/>
+          <w:bCs/>
+          <w:color w:val="000000"/>
+          <w:sz w:val="22"/>
+          <w:szCs w:val="22"/>
+          <w:lang w:val="en-US"/>
+        </w:rPr>
+        <w:t>editting</w:t>
       </w:r>
       <w:commentRangeStart w:id="13"/>
+      <w:proofErr w:type="spellEnd"/>
       <w:r>
         <w:rPr>
           <w:rFonts w:ascii="Arial" w:hAnsi="Arial" w:cs="Times Roman"/>
@@ -8588,8 +8802,21 @@
           <w:szCs w:val="22"/>
           <w:lang w:val="en-US"/>
         </w:rPr>
-        <w:t>‘run_protocols_NeuroCHARGE.R</w:t>
-      </w:r>
+        <w:t>‘</w:t>
+      </w:r>
+      <w:proofErr w:type="spellStart"/>
+      <w:r>
+        <w:rPr>
+          <w:rFonts w:ascii="Arial" w:hAnsi="Arial" w:cs="Times Roman"/>
+          <w:bCs/>
+          <w:color w:val="0070C0"/>
+          <w:sz w:val="22"/>
+          <w:szCs w:val="22"/>
+          <w:lang w:val="en-US"/>
+        </w:rPr>
+        <w:t>run_protocols_NeuroCHARGE.R</w:t>
+      </w:r>
+      <w:proofErr w:type="spellEnd"/>
       <w:r>
         <w:rPr>
           <w:rFonts w:ascii="Arial" w:hAnsi="Arial" w:cs="Times Roman"/>
@@ -8749,6 +8976,7 @@
         </w:rPr>
         <w:t xml:space="preserve">provided </w:t>
       </w:r>
+      <w:proofErr w:type="spellStart"/>
       <w:r>
         <w:rPr>
           <w:rFonts w:ascii="Arial" w:hAnsi="Arial" w:cs="Times Roman"/>
@@ -8758,7 +8986,19 @@
           <w:sz w:val="22"/>
           <w:szCs w:val="22"/>
         </w:rPr>
-        <w:t>NeuroCHARGE google link</w:t>
+        <w:t>NeuroCHARGE</w:t>
+      </w:r>
+      <w:proofErr w:type="spellEnd"/>
+      <w:r>
+        <w:rPr>
+          <w:rFonts w:ascii="Arial" w:hAnsi="Arial" w:cs="Times Roman"/>
+          <w:b/>
+          <w:bCs/>
+          <w:color w:val="000000"/>
+          <w:sz w:val="22"/>
+          <w:szCs w:val="22"/>
+        </w:rPr>
+        <w:t xml:space="preserve"> google link</w:t>
       </w:r>
       <w:r>
         <w:rPr>
@@ -8830,17 +9070,7 @@
           <w:szCs w:val="22"/>
           <w:lang w:val="en-US"/>
         </w:rPr>
-        <w:t>'Study_Ancestry_</w:t>
-      </w:r>
-      <w:r>
-        <w:rPr>
-          <w:rFonts w:ascii="Arial" w:hAnsi="Arial" w:cs="Times Roman"/>
-          <w:color w:val="C0504D" w:themeColor="accent2"/>
-          <w:sz w:val="22"/>
-          <w:szCs w:val="22"/>
-          <w:lang w:val="en-US"/>
-        </w:rPr>
-        <w:t>Stage1</w:t>
+        <w:t>'Study_Ancestry_Stage1</w:t>
       </w:r>
       <w:r>
         <w:rPr>
@@ -8923,15 +9153,27 @@
         </w:rPr>
         <w:t xml:space="preserve">Stage 2 file: </w:t>
       </w:r>
-      <w:r>
-        <w:rPr>
-          <w:rFonts w:ascii="Arial" w:hAnsi="Arial" w:cs="Times Roman"/>
-          <w:color w:val="000000"/>
-          <w:sz w:val="22"/>
-          <w:szCs w:val="22"/>
-          <w:lang w:val="en-US"/>
-        </w:rPr>
-        <w:t xml:space="preserve">Gzipped </w:t>
+      <w:proofErr w:type="spellStart"/>
+      <w:r>
+        <w:rPr>
+          <w:rFonts w:ascii="Arial" w:hAnsi="Arial" w:cs="Times Roman"/>
+          <w:color w:val="000000"/>
+          <w:sz w:val="22"/>
+          <w:szCs w:val="22"/>
+          <w:lang w:val="en-US"/>
+        </w:rPr>
+        <w:t>Gzipped</w:t>
+      </w:r>
+      <w:proofErr w:type="spellEnd"/>
+      <w:r>
+        <w:rPr>
+          <w:rFonts w:ascii="Arial" w:hAnsi="Arial" w:cs="Times Roman"/>
+          <w:color w:val="000000"/>
+          <w:sz w:val="22"/>
+          <w:szCs w:val="22"/>
+          <w:lang w:val="en-US"/>
+        </w:rPr>
+        <w:t xml:space="preserve"> </w:t>
       </w:r>
       <w:r>
         <w:rPr>
@@ -9196,8 +9438,13 @@
         <w:annotationRef/>
       </w:r>
       <w:r>
-        <w:t>I feel like the script you gave me was pretty clear, so it might be worth just providing that?</w:t>
-      </w:r>
+        <w:t xml:space="preserve">I feel like the script you gave me was pretty clear, so it might be worth just providing </w:t>
+      </w:r>
+      <w:proofErr w:type="gramStart"/>
+      <w:r>
+        <w:t>that?</w:t>
+      </w:r>
+      <w:proofErr w:type="gramEnd"/>
     </w:p>
   </w:comment>
   <w:comment w:id="3" w:author="Jean Shin" w:date="2022-05-04T17:32:00Z" w:initials="JS">
@@ -9254,13 +9501,23 @@
         </w:rPr>
         <w:t xml:space="preserve">: </w:t>
       </w:r>
-      <w:r>
-        <w:rPr>
-          <w:rFonts w:ascii="Arial" w:hAnsi="Arial"/>
-          <w:sz w:val="22"/>
-          <w:szCs w:val="22"/>
-        </w:rPr>
-        <w:t xml:space="preserve">WMHadj ~ SNP + age + age2 + sex + ICV or brain volume + hypertension + type 2 diabetes + current smoking status + cohort-specific covariates+ </w:t>
+      <w:proofErr w:type="spellStart"/>
+      <w:r>
+        <w:rPr>
+          <w:rFonts w:ascii="Arial" w:hAnsi="Arial"/>
+          <w:sz w:val="22"/>
+          <w:szCs w:val="22"/>
+        </w:rPr>
+        <w:t>WMHadj</w:t>
+      </w:r>
+      <w:proofErr w:type="spellEnd"/>
+      <w:r>
+        <w:rPr>
+          <w:rFonts w:ascii="Arial" w:hAnsi="Arial"/>
+          <w:sz w:val="22"/>
+          <w:szCs w:val="22"/>
+        </w:rPr>
+        <w:t xml:space="preserve"> ~ SNP + age + age2 + sex + ICV or brain volume + hypertension + type 2 diabetes + current smoking status + cohort-specific covariates+ </w:t>
       </w:r>
       <w:r>
         <w:rPr>
@@ -9315,13 +9572,23 @@
         </w:rPr>
         <w:t xml:space="preserve">: </w:t>
       </w:r>
-      <w:r>
-        <w:rPr>
-          <w:rFonts w:ascii="Arial" w:hAnsi="Arial"/>
-          <w:sz w:val="22"/>
-          <w:szCs w:val="22"/>
-        </w:rPr>
-        <w:t xml:space="preserve">insulaCTadj ~ SNP + age + age2 + sex + ICV or brain volume + hypertension + type 2 diabetes + current smoking status + cohort-specific covariates+ </w:t>
+      <w:proofErr w:type="spellStart"/>
+      <w:r>
+        <w:rPr>
+          <w:rFonts w:ascii="Arial" w:hAnsi="Arial"/>
+          <w:sz w:val="22"/>
+          <w:szCs w:val="22"/>
+        </w:rPr>
+        <w:t>insulaCTadj</w:t>
+      </w:r>
+      <w:proofErr w:type="spellEnd"/>
+      <w:r>
+        <w:rPr>
+          <w:rFonts w:ascii="Arial" w:hAnsi="Arial"/>
+          <w:sz w:val="22"/>
+          <w:szCs w:val="22"/>
+        </w:rPr>
+        <w:t xml:space="preserve"> ~ SNP + age + age2 + sex + ICV or brain volume + hypertension + type 2 diabetes + current smoking status + cohort-specific covariates+ </w:t>
       </w:r>
       <w:r>
         <w:rPr>
@@ -9414,7 +9681,15 @@
         <w:annotationRef/>
       </w:r>
       <w:r>
-        <w:t>This is one of our covariates but do we need them to give this?</w:t>
+        <w:t xml:space="preserve">This is one of our </w:t>
+      </w:r>
+      <w:proofErr w:type="gramStart"/>
+      <w:r>
+        <w:t>covariates</w:t>
+      </w:r>
+      <w:proofErr w:type="gramEnd"/>
+      <w:r>
+        <w:t xml:space="preserve"> but do we need them to give this?</w:t>
       </w:r>
     </w:p>
   </w:comment>
@@ -9468,7 +9743,15 @@
         <w:t>I did not have T2D in my notes…I may have missed it</w:t>
       </w:r>
       <w:r>
-        <w:t>: confirm it with Zdenka and Tomas</w:t>
+        <w:t xml:space="preserve">: confirm it with </w:t>
+      </w:r>
+      <w:proofErr w:type="spellStart"/>
+      <w:r>
+        <w:t>Zdenka</w:t>
+      </w:r>
+      <w:proofErr w:type="spellEnd"/>
+      <w:r>
+        <w:t xml:space="preserve"> and Tomas</w:t>
       </w:r>
       <w:r>
         <w:t>.</w:t>

</xml_diff>